<commit_message>
modified:   pdf/Beobachtungspraxis/01_Orientierung_am_Himmel.pdf 	modified:   pdf/Beobachtungspraxis/01_Orientierung_am_Himmel_AB.pdf 	modified:   pdf/Beobachtungspraxis/01_Orientierung_am_Himmel_AB_Lsg.pdf 	modified:   src/Beobachtungspraxis/01_Orientierung_am_Himmel/01_Orientierung_am_Himmel.md 	modified:   src/Beobachtungspraxis/01_Orientierung_am_Himmel/01_Orientierung_am_Himmel_AB.docx 	modified:   src/Beobachtungspraxis/01_Orientierung_am_Himmel/01_Orientierung_am_Himmel_AB_Lsg.docx
</commit_message>
<xml_diff>
--- a/src/Beobachtungspraxis/01_Orientierung_am_Himmel/01_Orientierung_am_Himmel_AB.docx
+++ b/src/Beobachtungspraxis/01_Orientierung_am_Himmel/01_Orientierung_am_Himmel_AB.docx
@@ -98,103 +98,7 @@
         <w:rPr>
           <w:rFonts w:ascii="Arial" w:hAnsi="Arial" w:cs="Arial"/>
         </w:rPr>
-        <w:t xml:space="preserve">Im Messier-Katalog hat Charles Messier 1781 110 ___________________ katalogisiert. Der neuere ________ - Katalog (von 1888) enthielt bereits über 7 Tausend Objekte. Es gibt verschiedene Kataloge die verschiedenen Himmelsobjekte (____________, </w:t>
-      </w:r>
-      <w:r>
-        <w:rPr>
-          <w:rFonts w:ascii="Arial" w:hAnsi="Arial" w:cs="Arial"/>
-        </w:rPr>
-        <w:t>_</w:t>
-      </w:r>
-      <w:r>
-        <w:rPr>
-          <w:rFonts w:ascii="Arial" w:hAnsi="Arial" w:cs="Arial"/>
-        </w:rPr>
-        <w:t>___</w:t>
-      </w:r>
-      <w:r>
-        <w:rPr>
-          <w:rFonts w:ascii="Arial" w:hAnsi="Arial" w:cs="Arial"/>
-        </w:rPr>
-        <w:t>_________,</w:t>
-      </w:r>
-      <w:r>
-        <w:rPr>
-          <w:rFonts w:ascii="Arial" w:hAnsi="Arial" w:cs="Arial"/>
-        </w:rPr>
-        <w:t xml:space="preserve"> </w:t>
-      </w:r>
-      <w:r>
-        <w:rPr>
-          <w:rFonts w:ascii="Arial" w:hAnsi="Arial" w:cs="Arial"/>
-        </w:rPr>
-        <w:t>___</w:t>
-      </w:r>
-      <w:r>
-        <w:rPr>
-          <w:rFonts w:ascii="Arial" w:hAnsi="Arial" w:cs="Arial"/>
-        </w:rPr>
-        <w:t>__</w:t>
-      </w:r>
-      <w:r>
-        <w:rPr>
-          <w:rFonts w:ascii="Arial" w:hAnsi="Arial" w:cs="Arial"/>
-        </w:rPr>
-        <w:t>_______,</w:t>
-      </w:r>
-      <w:r>
-        <w:rPr>
-          <w:rFonts w:ascii="Arial" w:hAnsi="Arial" w:cs="Arial"/>
-        </w:rPr>
-        <w:t xml:space="preserve"> </w:t>
-      </w:r>
-      <w:r>
-        <w:rPr>
-          <w:rFonts w:ascii="Arial" w:hAnsi="Arial" w:cs="Arial"/>
-        </w:rPr>
-        <w:t>_____</w:t>
-      </w:r>
-      <w:r>
-        <w:rPr>
-          <w:rFonts w:ascii="Arial" w:hAnsi="Arial" w:cs="Arial"/>
-        </w:rPr>
-        <w:t>__</w:t>
-      </w:r>
-      <w:r>
-        <w:rPr>
-          <w:rFonts w:ascii="Arial" w:hAnsi="Arial" w:cs="Arial"/>
-        </w:rPr>
-        <w:t>_____</w:t>
-      </w:r>
-      <w:r>
-        <w:rPr>
-          <w:rFonts w:ascii="Arial" w:hAnsi="Arial" w:cs="Arial"/>
-        </w:rPr>
-        <w:t xml:space="preserve">, </w:t>
-      </w:r>
-      <w:r>
-        <w:rPr>
-          <w:rFonts w:ascii="Arial" w:hAnsi="Arial" w:cs="Arial"/>
-        </w:rPr>
-        <w:t>____________,</w:t>
-      </w:r>
-      <w:r>
-        <w:rPr>
-          <w:rFonts w:ascii="Arial" w:hAnsi="Arial" w:cs="Arial"/>
-        </w:rPr>
-        <w:t xml:space="preserve"> </w:t>
-      </w:r>
-      <w:r>
-        <w:rPr>
-          <w:rFonts w:ascii="Arial" w:hAnsi="Arial" w:cs="Arial"/>
-        </w:rPr>
-        <w:t>____________</w:t>
-      </w:r>
-      <w:r>
-        <w:rPr>
-          <w:rFonts w:ascii="Arial" w:hAnsi="Arial" w:cs="Arial"/>
-        </w:rPr>
-        <w:t>, …).</w:t>
+        <w:t>Im Messier-Katalog hat Charles Messier 1781 110 ___________________ katalogisiert. Der neuere ________ - Katalog (von 1888) enthielt bereits über 7 Tausend Objekte. Es gibt verschiedene Kataloge die verschiedenen Himmelsobjekte (____________, _____________, ____________, ____________, ____________, ____________, …).</w:t>
       </w:r>
     </w:p>
     <w:p>
@@ -640,62 +544,7 @@
                 <w:shd w:val="clear" w:color="auto" w:fill="FFFFFF"/>
                 <w:lang w:val="en-US"/>
               </w:rPr>
-              <w:t>➞</w:t>
-            </w:r>
-            <w:r>
-              <w:rPr>
-                <w:rFonts w:ascii="Segoe UI Symbol" w:hAnsi="Segoe UI Symbol" w:cs="Segoe UI Symbol"/>
-                <w:color w:val="1F3864" w:themeColor="accent1" w:themeShade="80"/>
-                <w:sz w:val="21"/>
-                <w:szCs w:val="21"/>
-                <w:shd w:val="clear" w:color="auto" w:fill="FFFFFF"/>
-                <w:lang w:val="en-US"/>
-              </w:rPr>
-              <w:t xml:space="preserve"> µ And </w:t>
-            </w:r>
-            <w:r>
-              <w:rPr>
-                <w:rFonts w:ascii="Segoe UI Symbol" w:hAnsi="Segoe UI Symbol" w:cs="Segoe UI Symbol"/>
-                <w:color w:val="1F3864" w:themeColor="accent1" w:themeShade="80"/>
-                <w:sz w:val="21"/>
-                <w:szCs w:val="21"/>
-                <w:shd w:val="clear" w:color="auto" w:fill="FFFFFF"/>
-                <w:lang w:val="en-US"/>
-              </w:rPr>
-              <w:t>➞</w:t>
-            </w:r>
-            <w:r>
-              <w:rPr>
-                <w:rFonts w:ascii="Segoe UI Symbol" w:hAnsi="Segoe UI Symbol" w:cs="Segoe UI Symbol"/>
-                <w:color w:val="1F3864" w:themeColor="accent1" w:themeShade="80"/>
-                <w:sz w:val="21"/>
-                <w:szCs w:val="21"/>
-                <w:shd w:val="clear" w:color="auto" w:fill="FFFFFF"/>
-                <w:lang w:val="en-US"/>
-              </w:rPr>
-              <w:t xml:space="preserve"> v And </w:t>
-            </w:r>
-            <w:r>
-              <w:rPr>
-                <w:rFonts w:ascii="Segoe UI Symbol" w:hAnsi="Segoe UI Symbol" w:cs="Segoe UI Symbol"/>
-                <w:color w:val="1F3864" w:themeColor="accent1" w:themeShade="80"/>
-                <w:sz w:val="21"/>
-                <w:szCs w:val="21"/>
-                <w:shd w:val="clear" w:color="auto" w:fill="FFFFFF"/>
-                <w:lang w:val="en-US"/>
-              </w:rPr>
-              <w:t>➞</w:t>
-            </w:r>
-            <w:r>
-              <w:rPr>
-                <w:rFonts w:ascii="Segoe UI Symbol" w:hAnsi="Segoe UI Symbol" w:cs="Segoe UI Symbol"/>
-                <w:color w:val="1F3864" w:themeColor="accent1" w:themeShade="80"/>
-                <w:sz w:val="21"/>
-                <w:szCs w:val="21"/>
-                <w:shd w:val="clear" w:color="auto" w:fill="FFFFFF"/>
-                <w:lang w:val="en-US"/>
-              </w:rPr>
-              <w:t xml:space="preserve"> M31</w:t>
+              <w:t>➞ µ And ➞ v And ➞ M31</w:t>
             </w:r>
           </w:p>
         </w:tc>
@@ -886,16 +735,7 @@
                 <w:sz w:val="20"/>
                 <w:szCs w:val="20"/>
               </w:rPr>
-              <w:t>η</w:t>
-            </w:r>
-            <w:r>
-              <w:rPr>
-                <w:rFonts w:ascii="Arial" w:hAnsi="Arial" w:cs="Arial"/>
-                <w:color w:val="1F3864" w:themeColor="accent1" w:themeShade="80"/>
-                <w:sz w:val="20"/>
-                <w:szCs w:val="20"/>
-              </w:rPr>
-              <w:t xml:space="preserve"> Her und </w:t>
+              <w:t xml:space="preserve">η Her und </w:t>
             </w:r>
             <w:r>
               <w:rPr>
@@ -903,15 +743,7 @@
                 <w:color w:val="1F3864" w:themeColor="accent1" w:themeShade="80"/>
                 <w:shd w:val="clear" w:color="auto" w:fill="FFFFFF"/>
               </w:rPr>
-              <w:t>ζ</w:t>
-            </w:r>
-            <w:r>
-              <w:rPr>
-                <w:rFonts w:ascii="Open Sans" w:hAnsi="Open Sans" w:cs="Open Sans"/>
-                <w:color w:val="1F3864" w:themeColor="accent1" w:themeShade="80"/>
-                <w:shd w:val="clear" w:color="auto" w:fill="FFFFFF"/>
-              </w:rPr>
-              <w:t xml:space="preserve"> Her</w:t>
+              <w:t>ζ Her</w:t>
             </w:r>
           </w:p>
         </w:tc>
@@ -2208,8 +2040,12 @@
       </w:pPr>
     </w:p>
     <w:sectPr>
-      <w:headerReference w:type="default" r:id="rId7"/>
-      <w:footerReference w:type="default" r:id="rId8"/>
+      <w:headerReference w:type="even" r:id="rId7"/>
+      <w:headerReference w:type="default" r:id="rId8"/>
+      <w:footerReference w:type="even" r:id="rId9"/>
+      <w:footerReference w:type="default" r:id="rId10"/>
+      <w:headerReference w:type="first" r:id="rId11"/>
+      <w:footerReference w:type="first" r:id="rId12"/>
       <w:pgSz w:w="11906" w:h="16838"/>
       <w:pgMar w:top="1417" w:right="1274" w:bottom="1134" w:left="1134" w:header="708" w:footer="708" w:gutter="0"/>
       <w:cols w:space="708"/>
@@ -2249,6 +2085,16 @@
   <w:p>
     <w:pPr>
       <w:pStyle w:val="Fuzeile"/>
+    </w:pPr>
+  </w:p>
+</w:ftr>
+</file>
+
+<file path=word/footer2.xml><?xml version="1.0" encoding="utf-8"?>
+<w:ftr xmlns:wpc="http://schemas.microsoft.com/office/word/2010/wordprocessingCanvas" xmlns:cx="http://schemas.microsoft.com/office/drawing/2014/chartex" xmlns:cx1="http://schemas.microsoft.com/office/drawing/2015/9/8/chartex" xmlns:cx2="http://schemas.microsoft.com/office/drawing/2015/10/21/chartex" xmlns:cx3="http://schemas.microsoft.com/office/drawing/2016/5/9/chartex" xmlns:cx4="http://schemas.microsoft.com/office/drawing/2016/5/10/chartex" xmlns:cx5="http://schemas.microsoft.com/office/drawing/2016/5/11/chartex" xmlns:cx6="http://schemas.microsoft.com/office/drawing/2016/5/12/chartex" xmlns:cx7="http://schemas.microsoft.com/office/drawing/2016/5/13/chartex" xmlns:cx8="http://schemas.microsoft.com/office/drawing/2016/5/14/chartex" xmlns:mc="http://schemas.openxmlformats.org/markup-compatibility/2006" xmlns:aink="http://schemas.microsoft.com/office/drawing/2016/ink" xmlns:am3d="http://schemas.microsoft.com/office/drawing/2017/model3d" xmlns:o="urn:schemas-microsoft-com:office:office" xmlns:oel="http://schemas.microsoft.com/office/2019/extlst" xmlns:r="http://schemas.openxmlformats.org/officeDocument/2006/relationships" xmlns:m="http://schemas.openxmlformats.org/officeDocument/2006/math" xmlns:v="urn:schemas-microsoft-com:vml" xmlns:wp14="http://schemas.microsoft.com/office/word/2010/wordprocessingDrawing" xmlns:wp="http://schemas.openxmlformats.org/drawingml/2006/wordprocessingDrawing" xmlns:w10="urn:schemas-microsoft-com:office:word" xmlns:w="http://schemas.openxmlformats.org/wordprocessingml/2006/main" xmlns:w14="http://schemas.microsoft.com/office/word/2010/wordml" xmlns:w15="http://schemas.microsoft.com/office/word/2012/wordml" xmlns:w16cex="http://schemas.microsoft.com/office/word/2018/wordml/cex" xmlns:w16cid="http://schemas.microsoft.com/office/word/2016/wordml/cid" xmlns:w16="http://schemas.microsoft.com/office/word/2018/wordml" xmlns:w16sdtdh="http://schemas.microsoft.com/office/word/2020/wordml/sdtdatahash" xmlns:w16se="http://schemas.microsoft.com/office/word/2015/wordml/symex" xmlns:wpg="http://schemas.microsoft.com/office/word/2010/wordprocessingGroup" xmlns:wpi="http://schemas.microsoft.com/office/word/2010/wordprocessingInk" xmlns:wne="http://schemas.microsoft.com/office/word/2006/wordml" xmlns:wps="http://schemas.microsoft.com/office/word/2010/wordprocessingShape" mc:Ignorable="w14 w15 w16se w16cid w16 w16cex w16sdtdh wp14">
+  <w:p>
+    <w:pPr>
+      <w:pStyle w:val="Fuzeile"/>
       <w:pBdr>
         <w:top w:val="single" w:sz="4" w:space="1" w:color="auto"/>
       </w:pBdr>
@@ -2265,6 +2111,7 @@
         <w:top w:val="single" w:sz="4" w:space="1" w:color="auto"/>
       </w:pBdr>
       <w:rPr>
+        <w:color w:val="002060"/>
         <w:lang w:val="en-US"/>
       </w:rPr>
     </w:pPr>
@@ -2295,11 +2142,20 @@
           <w:rStyle w:val="Hyperlink"/>
           <w:color w:val="1F3864" w:themeColor="accent1" w:themeShade="80"/>
           <w:u w:val="none"/>
-          <w:lang w:val="en-US"/>
         </w:rPr>
-        <w:t>https://luisxaver02.wixsite.com/luis/vortrage</w:t>
+        <w:t>astro.luisxb.de</w:t>
       </w:r>
     </w:hyperlink>
+  </w:p>
+</w:ftr>
+</file>
+
+<file path=word/footer3.xml><?xml version="1.0" encoding="utf-8"?>
+<w:ftr xmlns:wpc="http://schemas.microsoft.com/office/word/2010/wordprocessingCanvas" xmlns:cx="http://schemas.microsoft.com/office/drawing/2014/chartex" xmlns:cx1="http://schemas.microsoft.com/office/drawing/2015/9/8/chartex" xmlns:cx2="http://schemas.microsoft.com/office/drawing/2015/10/21/chartex" xmlns:cx3="http://schemas.microsoft.com/office/drawing/2016/5/9/chartex" xmlns:cx4="http://schemas.microsoft.com/office/drawing/2016/5/10/chartex" xmlns:cx5="http://schemas.microsoft.com/office/drawing/2016/5/11/chartex" xmlns:cx6="http://schemas.microsoft.com/office/drawing/2016/5/12/chartex" xmlns:cx7="http://schemas.microsoft.com/office/drawing/2016/5/13/chartex" xmlns:cx8="http://schemas.microsoft.com/office/drawing/2016/5/14/chartex" xmlns:mc="http://schemas.openxmlformats.org/markup-compatibility/2006" xmlns:aink="http://schemas.microsoft.com/office/drawing/2016/ink" xmlns:am3d="http://schemas.microsoft.com/office/drawing/2017/model3d" xmlns:o="urn:schemas-microsoft-com:office:office" xmlns:oel="http://schemas.microsoft.com/office/2019/extlst" xmlns:r="http://schemas.openxmlformats.org/officeDocument/2006/relationships" xmlns:m="http://schemas.openxmlformats.org/officeDocument/2006/math" xmlns:v="urn:schemas-microsoft-com:vml" xmlns:wp14="http://schemas.microsoft.com/office/word/2010/wordprocessingDrawing" xmlns:wp="http://schemas.openxmlformats.org/drawingml/2006/wordprocessingDrawing" xmlns:w10="urn:schemas-microsoft-com:office:word" xmlns:w="http://schemas.openxmlformats.org/wordprocessingml/2006/main" xmlns:w14="http://schemas.microsoft.com/office/word/2010/wordml" xmlns:w15="http://schemas.microsoft.com/office/word/2012/wordml" xmlns:w16cex="http://schemas.microsoft.com/office/word/2018/wordml/cex" xmlns:w16cid="http://schemas.microsoft.com/office/word/2016/wordml/cid" xmlns:w16="http://schemas.microsoft.com/office/word/2018/wordml" xmlns:w16sdtdh="http://schemas.microsoft.com/office/word/2020/wordml/sdtdatahash" xmlns:w16se="http://schemas.microsoft.com/office/word/2015/wordml/symex" xmlns:wpg="http://schemas.microsoft.com/office/word/2010/wordprocessingGroup" xmlns:wpi="http://schemas.microsoft.com/office/word/2010/wordprocessingInk" xmlns:wne="http://schemas.microsoft.com/office/word/2006/wordml" xmlns:wps="http://schemas.microsoft.com/office/word/2010/wordprocessingShape" mc:Ignorable="w14 w15 w16se w16cid w16 w16cex w16sdtdh wp14">
+  <w:p>
+    <w:pPr>
+      <w:pStyle w:val="Fuzeile"/>
+    </w:pPr>
   </w:p>
 </w:ftr>
 </file>
@@ -2330,6 +2186,16 @@
 </file>
 
 <file path=word/header1.xml><?xml version="1.0" encoding="utf-8"?>
+<w:hdr xmlns:wpc="http://schemas.microsoft.com/office/word/2010/wordprocessingCanvas" xmlns:cx="http://schemas.microsoft.com/office/drawing/2014/chartex" xmlns:cx1="http://schemas.microsoft.com/office/drawing/2015/9/8/chartex" xmlns:cx2="http://schemas.microsoft.com/office/drawing/2015/10/21/chartex" xmlns:cx3="http://schemas.microsoft.com/office/drawing/2016/5/9/chartex" xmlns:cx4="http://schemas.microsoft.com/office/drawing/2016/5/10/chartex" xmlns:cx5="http://schemas.microsoft.com/office/drawing/2016/5/11/chartex" xmlns:cx6="http://schemas.microsoft.com/office/drawing/2016/5/12/chartex" xmlns:cx7="http://schemas.microsoft.com/office/drawing/2016/5/13/chartex" xmlns:cx8="http://schemas.microsoft.com/office/drawing/2016/5/14/chartex" xmlns:mc="http://schemas.openxmlformats.org/markup-compatibility/2006" xmlns:aink="http://schemas.microsoft.com/office/drawing/2016/ink" xmlns:am3d="http://schemas.microsoft.com/office/drawing/2017/model3d" xmlns:o="urn:schemas-microsoft-com:office:office" xmlns:oel="http://schemas.microsoft.com/office/2019/extlst" xmlns:r="http://schemas.openxmlformats.org/officeDocument/2006/relationships" xmlns:m="http://schemas.openxmlformats.org/officeDocument/2006/math" xmlns:v="urn:schemas-microsoft-com:vml" xmlns:wp14="http://schemas.microsoft.com/office/word/2010/wordprocessingDrawing" xmlns:wp="http://schemas.openxmlformats.org/drawingml/2006/wordprocessingDrawing" xmlns:w10="urn:schemas-microsoft-com:office:word" xmlns:w="http://schemas.openxmlformats.org/wordprocessingml/2006/main" xmlns:w14="http://schemas.microsoft.com/office/word/2010/wordml" xmlns:w15="http://schemas.microsoft.com/office/word/2012/wordml" xmlns:w16cex="http://schemas.microsoft.com/office/word/2018/wordml/cex" xmlns:w16cid="http://schemas.microsoft.com/office/word/2016/wordml/cid" xmlns:w16="http://schemas.microsoft.com/office/word/2018/wordml" xmlns:w16sdtdh="http://schemas.microsoft.com/office/word/2020/wordml/sdtdatahash" xmlns:w16se="http://schemas.microsoft.com/office/word/2015/wordml/symex" xmlns:wpg="http://schemas.microsoft.com/office/word/2010/wordprocessingGroup" xmlns:wpi="http://schemas.microsoft.com/office/word/2010/wordprocessingInk" xmlns:wne="http://schemas.microsoft.com/office/word/2006/wordml" xmlns:wps="http://schemas.microsoft.com/office/word/2010/wordprocessingShape" mc:Ignorable="w14 w15 w16se w16cid w16 w16cex w16sdtdh wp14">
+  <w:p>
+    <w:pPr>
+      <w:pStyle w:val="Kopfzeile"/>
+    </w:pPr>
+  </w:p>
+</w:hdr>
+</file>
+
+<file path=word/header2.xml><?xml version="1.0" encoding="utf-8"?>
 <w:hdr xmlns:wpc="http://schemas.microsoft.com/office/word/2010/wordprocessingCanvas" xmlns:cx="http://schemas.microsoft.com/office/drawing/2014/chartex" xmlns:cx1="http://schemas.microsoft.com/office/drawing/2015/9/8/chartex" xmlns:cx2="http://schemas.microsoft.com/office/drawing/2015/10/21/chartex" xmlns:cx3="http://schemas.microsoft.com/office/drawing/2016/5/9/chartex" xmlns:cx4="http://schemas.microsoft.com/office/drawing/2016/5/10/chartex" xmlns:cx5="http://schemas.microsoft.com/office/drawing/2016/5/11/chartex" xmlns:cx6="http://schemas.microsoft.com/office/drawing/2016/5/12/chartex" xmlns:cx7="http://schemas.microsoft.com/office/drawing/2016/5/13/chartex" xmlns:cx8="http://schemas.microsoft.com/office/drawing/2016/5/14/chartex" xmlns:mc="http://schemas.openxmlformats.org/markup-compatibility/2006" xmlns:aink="http://schemas.microsoft.com/office/drawing/2016/ink" xmlns:am3d="http://schemas.microsoft.com/office/drawing/2017/model3d" xmlns:o="urn:schemas-microsoft-com:office:office" xmlns:oel="http://schemas.microsoft.com/office/2019/extlst" xmlns:r="http://schemas.openxmlformats.org/officeDocument/2006/relationships" xmlns:m="http://schemas.openxmlformats.org/officeDocument/2006/math" xmlns:v="urn:schemas-microsoft-com:vml" xmlns:wp14="http://schemas.microsoft.com/office/word/2010/wordprocessingDrawing" xmlns:wp="http://schemas.openxmlformats.org/drawingml/2006/wordprocessingDrawing" xmlns:w10="urn:schemas-microsoft-com:office:word" xmlns:w="http://schemas.openxmlformats.org/wordprocessingml/2006/main" xmlns:w14="http://schemas.microsoft.com/office/word/2010/wordml" xmlns:w15="http://schemas.microsoft.com/office/word/2012/wordml" xmlns:w16cex="http://schemas.microsoft.com/office/word/2018/wordml/cex" xmlns:w16cid="http://schemas.microsoft.com/office/word/2016/wordml/cid" xmlns:w16="http://schemas.microsoft.com/office/word/2018/wordml" xmlns:w16sdtdh="http://schemas.microsoft.com/office/word/2020/wordml/sdtdatahash" xmlns:w16se="http://schemas.microsoft.com/office/word/2015/wordml/symex" xmlns:wpg="http://schemas.microsoft.com/office/word/2010/wordprocessingGroup" xmlns:wpi="http://schemas.microsoft.com/office/word/2010/wordprocessingInk" xmlns:wne="http://schemas.microsoft.com/office/word/2006/wordml" xmlns:wps="http://schemas.microsoft.com/office/word/2010/wordprocessingShape" mc:Ignorable="w14 w15 w16se w16cid w16 w16cex w16sdtdh wp14">
   <w:p>
     <w:pPr>
@@ -2396,14 +2262,18 @@
         <w:rFonts w:ascii="Arial" w:hAnsi="Arial" w:cs="Arial"/>
       </w:rPr>
       <w:tab/>
-      <w:t xml:space="preserve">Schuljahr </w:t>
+      <w:t>Schuljahr 2022/23</w:t>
     </w:r>
-    <w:r>
-      <w:rPr>
-        <w:rFonts w:ascii="Arial" w:hAnsi="Arial" w:cs="Arial"/>
-      </w:rPr>
-      <w:t>2022/23</w:t>
-    </w:r>
+  </w:p>
+</w:hdr>
+</file>
+
+<file path=word/header3.xml><?xml version="1.0" encoding="utf-8"?>
+<w:hdr xmlns:wpc="http://schemas.microsoft.com/office/word/2010/wordprocessingCanvas" xmlns:cx="http://schemas.microsoft.com/office/drawing/2014/chartex" xmlns:cx1="http://schemas.microsoft.com/office/drawing/2015/9/8/chartex" xmlns:cx2="http://schemas.microsoft.com/office/drawing/2015/10/21/chartex" xmlns:cx3="http://schemas.microsoft.com/office/drawing/2016/5/9/chartex" xmlns:cx4="http://schemas.microsoft.com/office/drawing/2016/5/10/chartex" xmlns:cx5="http://schemas.microsoft.com/office/drawing/2016/5/11/chartex" xmlns:cx6="http://schemas.microsoft.com/office/drawing/2016/5/12/chartex" xmlns:cx7="http://schemas.microsoft.com/office/drawing/2016/5/13/chartex" xmlns:cx8="http://schemas.microsoft.com/office/drawing/2016/5/14/chartex" xmlns:mc="http://schemas.openxmlformats.org/markup-compatibility/2006" xmlns:aink="http://schemas.microsoft.com/office/drawing/2016/ink" xmlns:am3d="http://schemas.microsoft.com/office/drawing/2017/model3d" xmlns:o="urn:schemas-microsoft-com:office:office" xmlns:oel="http://schemas.microsoft.com/office/2019/extlst" xmlns:r="http://schemas.openxmlformats.org/officeDocument/2006/relationships" xmlns:m="http://schemas.openxmlformats.org/officeDocument/2006/math" xmlns:v="urn:schemas-microsoft-com:vml" xmlns:wp14="http://schemas.microsoft.com/office/word/2010/wordprocessingDrawing" xmlns:wp="http://schemas.openxmlformats.org/drawingml/2006/wordprocessingDrawing" xmlns:w10="urn:schemas-microsoft-com:office:word" xmlns:w="http://schemas.openxmlformats.org/wordprocessingml/2006/main" xmlns:w14="http://schemas.microsoft.com/office/word/2010/wordml" xmlns:w15="http://schemas.microsoft.com/office/word/2012/wordml" xmlns:w16cex="http://schemas.microsoft.com/office/word/2018/wordml/cex" xmlns:w16cid="http://schemas.microsoft.com/office/word/2016/wordml/cid" xmlns:w16="http://schemas.microsoft.com/office/word/2018/wordml" xmlns:w16sdtdh="http://schemas.microsoft.com/office/word/2020/wordml/sdtdatahash" xmlns:w16se="http://schemas.microsoft.com/office/word/2015/wordml/symex" xmlns:wpg="http://schemas.microsoft.com/office/word/2010/wordprocessingGroup" xmlns:wpi="http://schemas.microsoft.com/office/word/2010/wordprocessingInk" xmlns:wne="http://schemas.microsoft.com/office/word/2006/wordml" xmlns:wps="http://schemas.microsoft.com/office/word/2010/wordprocessingShape" mc:Ignorable="w14 w15 w16se w16cid w16 w16cex w16sdtdh wp14">
+  <w:p>
+    <w:pPr>
+      <w:pStyle w:val="Kopfzeile"/>
+    </w:pPr>
   </w:p>
 </w:hdr>
 </file>

</xml_diff>